<commit_message>
report com Pollution até prediction e Sp500 ate forecasting excepto lsdms. Falta forecasting POllution e lsdms SP500
</commit_message>
<xml_diff>
--- a/G4_Report_TimeSeries.docx
+++ b/G4_Report_TimeSeries.docx
@@ -289,17 +289,8 @@
                 <w:b/>
                 <w:bCs/>
               </w:rPr>
-              <w:t xml:space="preserve">Student </w:t>
+              <w:t>Student 1 :</w:t>
             </w:r>
-            <w:proofErr w:type="gramStart"/>
-            <w:r>
-              <w:rPr>
-                <w:b/>
-                <w:bCs/>
-              </w:rPr>
-              <w:t>1 :</w:t>
-            </w:r>
-            <w:proofErr w:type="gramEnd"/>
             <w:r>
               <w:t xml:space="preserve"> Miguel Figueiredo</w:t>
             </w:r>
@@ -382,17 +373,8 @@
                 <w:b/>
                 <w:bCs/>
               </w:rPr>
-              <w:t xml:space="preserve">Student </w:t>
+              <w:t>Student 2 :</w:t>
             </w:r>
-            <w:proofErr w:type="gramStart"/>
-            <w:r>
-              <w:rPr>
-                <w:b/>
-                <w:bCs/>
-              </w:rPr>
-              <w:t>2 :</w:t>
-            </w:r>
-            <w:proofErr w:type="gramEnd"/>
             <w:r>
               <w:t xml:space="preserve"> João Costa</w:t>
             </w:r>
@@ -467,7 +449,7 @@
       </w:r>
       <w:r>
         <w:rPr>
-          <w:lang w:val="pt-PT"/>
+          <w:lang w:val="en-US"/>
         </w:rPr>
         <w:t>-</w:t>
       </w:r>
@@ -794,6 +776,9 @@
         <w:pStyle w:val="Heading1"/>
       </w:pPr>
       <w:r>
+        <w:rPr>
+          <w:noProof/>
+        </w:rPr>
         <w:drawing>
           <wp:anchor distT="0" distB="0" distL="114300" distR="114300" simplePos="0" relativeHeight="251692032" behindDoc="0" locked="0" layoutInCell="1" allowOverlap="1" wp14:anchorId="104884FB" wp14:editId="2D416B84">
             <wp:simplePos x="0" y="0"/>
@@ -1132,6 +1117,9 @@
         <w:pStyle w:val="ListParagraph"/>
       </w:pPr>
       <w:r>
+        <w:rPr>
+          <w:noProof/>
+        </w:rPr>
         <w:drawing>
           <wp:anchor distT="0" distB="0" distL="114300" distR="114300" simplePos="0" relativeHeight="251698176" behindDoc="0" locked="0" layoutInCell="1" allowOverlap="1" wp14:anchorId="42D026E3" wp14:editId="0919FA73">
             <wp:simplePos x="0" y="0"/>
@@ -1189,6 +1177,9 @@
         </w:drawing>
       </w:r>
       <w:r>
+        <w:rPr>
+          <w:noProof/>
+        </w:rPr>
         <w:drawing>
           <wp:anchor distT="0" distB="0" distL="114300" distR="114300" simplePos="0" relativeHeight="251703296" behindDoc="0" locked="0" layoutInCell="1" allowOverlap="1" wp14:anchorId="65203617" wp14:editId="392EF1F1">
             <wp:simplePos x="0" y="0"/>
@@ -1841,6 +1832,9 @@
         </w:rPr>
       </w:pPr>
       <w:r>
+        <w:rPr>
+          <w:noProof/>
+        </w:rPr>
         <w:drawing>
           <wp:inline distT="0" distB="0" distL="0" distR="0" wp14:anchorId="34CC2F6E" wp14:editId="18446B33">
             <wp:extent cx="2677160" cy="2057400"/>
@@ -2115,6 +2109,7 @@
       </w:pPr>
       <w:r>
         <w:rPr>
+          <w:noProof/>
           <w:u w:val="single"/>
         </w:rPr>
         <w:drawing>
@@ -2365,6 +2360,7 @@
       </w:pPr>
       <w:r>
         <w:rPr>
+          <w:noProof/>
           <w:u w:val="single"/>
         </w:rPr>
         <w:drawing>
@@ -3312,18 +3308,10 @@
         <w:t xml:space="preserve">Shall be used to present the results achieved through different parametrizations </w:t>
       </w:r>
       <w:r>
-        <w:t>(window size</w:t>
-      </w:r>
-      <w:proofErr w:type="gramStart"/>
-      <w:r>
-        <w:t>).</w:t>
-      </w:r>
-      <w:r>
-        <w:t>The</w:t>
-      </w:r>
-      <w:proofErr w:type="gramEnd"/>
-      <w:r>
-        <w:t xml:space="preserve"> results shall be compared and explanations for them shall be presented.</w:t>
+        <w:t>(window size).</w:t>
+      </w:r>
+      <w:r>
+        <w:t>The results shall be compared and explanations for them shall be presented.</w:t>
       </w:r>
     </w:p>
     <w:p/>
@@ -3580,7 +3568,7 @@
           <w:noProof/>
         </w:rPr>
         <w:drawing>
-          <wp:anchor distT="0" distB="0" distL="114300" distR="114300" simplePos="0" relativeHeight="251663360" behindDoc="0" locked="0" layoutInCell="1" allowOverlap="1" wp14:anchorId="297CC767" wp14:editId="75120B11">
+          <wp:anchor distT="0" distB="0" distL="114300" distR="114300" simplePos="0" relativeHeight="251663360" behindDoc="0" locked="0" layoutInCell="1" allowOverlap="1" wp14:anchorId="297CC767" wp14:editId="1E1A0D32">
             <wp:simplePos x="0" y="0"/>
             <wp:positionH relativeFrom="column">
               <wp:posOffset>0</wp:posOffset>
@@ -3845,8 +3833,257 @@
       <w:r>
         <w:tab/>
       </w:r>
-      <w:r>
-        <w:tab/>
+    </w:p>
+    <w:p>
+      <w:pPr>
+        <w:pStyle w:val="ListParagraph"/>
+        <w:ind w:left="2160"/>
+      </w:pPr>
+    </w:p>
+    <w:p>
+      <w:pPr>
+        <w:pStyle w:val="ListParagraph"/>
+        <w:ind w:left="2160"/>
+      </w:pPr>
+    </w:p>
+    <w:p>
+      <w:pPr>
+        <w:pStyle w:val="ListParagraph"/>
+        <w:ind w:left="2160"/>
+      </w:pPr>
+    </w:p>
+    <w:p>
+      <w:pPr>
+        <w:pStyle w:val="ListParagraph"/>
+        <w:ind w:left="2160"/>
+      </w:pPr>
+    </w:p>
+    <w:p>
+      <w:pPr>
+        <w:pStyle w:val="ListParagraph"/>
+        <w:ind w:left="2160"/>
+      </w:pPr>
+    </w:p>
+    <w:p>
+      <w:pPr>
+        <w:pStyle w:val="ListParagraph"/>
+        <w:ind w:left="2160"/>
+      </w:pPr>
+    </w:p>
+    <w:p>
+      <w:pPr>
+        <w:pStyle w:val="ListParagraph"/>
+        <w:ind w:left="2160"/>
+      </w:pPr>
+    </w:p>
+    <w:p>
+      <w:pPr>
+        <w:pStyle w:val="ListParagraph"/>
+        <w:ind w:left="2160"/>
+      </w:pPr>
+    </w:p>
+    <w:p>
+      <w:pPr>
+        <w:pStyle w:val="ListParagraph"/>
+        <w:ind w:left="2160"/>
+      </w:pPr>
+    </w:p>
+    <w:p>
+      <w:pPr>
+        <w:pStyle w:val="ListParagraph"/>
+        <w:ind w:left="2160"/>
+      </w:pPr>
+    </w:p>
+    <w:p>
+      <w:pPr>
+        <w:pStyle w:val="ListParagraph"/>
+        <w:ind w:left="2160"/>
+      </w:pPr>
+      <w:r>
+        <w:rPr>
+          <w:noProof/>
+        </w:rPr>
+        <w:drawing>
+          <wp:anchor distT="0" distB="0" distL="114300" distR="114300" simplePos="0" relativeHeight="251727872" behindDoc="0" locked="0" layoutInCell="1" allowOverlap="1" wp14:anchorId="45BD2220" wp14:editId="02FF5F5F">
+            <wp:simplePos x="0" y="0"/>
+            <wp:positionH relativeFrom="column">
+              <wp:posOffset>489585</wp:posOffset>
+            </wp:positionH>
+            <wp:positionV relativeFrom="paragraph">
+              <wp:posOffset>4791075</wp:posOffset>
+            </wp:positionV>
+            <wp:extent cx="5993703" cy="2212848"/>
+            <wp:effectExtent l="0" t="0" r="1270" b="0"/>
+            <wp:wrapSquare wrapText="bothSides"/>
+            <wp:docPr id="4" name="Picture 4" descr="Chart, line chart&#10;&#10;Description automatically generated"/>
+            <wp:cNvGraphicFramePr>
+              <a:graphicFrameLocks xmlns:a="http://schemas.openxmlformats.org/drawingml/2006/main" noChangeAspect="1"/>
+            </wp:cNvGraphicFramePr>
+            <a:graphic xmlns:a="http://schemas.openxmlformats.org/drawingml/2006/main">
+              <a:graphicData uri="http://schemas.openxmlformats.org/drawingml/2006/picture">
+                <pic:pic xmlns:pic="http://schemas.openxmlformats.org/drawingml/2006/picture">
+                  <pic:nvPicPr>
+                    <pic:cNvPr id="4" name="Picture 4" descr="Chart, line chart&#10;&#10;Description automatically generated"/>
+                    <pic:cNvPicPr/>
+                  </pic:nvPicPr>
+                  <pic:blipFill>
+                    <a:blip r:embed="rId23" cstate="print">
+                      <a:extLst>
+                        <a:ext uri="{28A0092B-C50C-407E-A947-70E740481C1C}">
+                          <a14:useLocalDpi xmlns:a14="http://schemas.microsoft.com/office/drawing/2010/main" val="0"/>
+                        </a:ext>
+                      </a:extLst>
+                    </a:blip>
+                    <a:stretch>
+                      <a:fillRect/>
+                    </a:stretch>
+                  </pic:blipFill>
+                  <pic:spPr>
+                    <a:xfrm>
+                      <a:off x="0" y="0"/>
+                      <a:ext cx="5993703" cy="2212848"/>
+                    </a:xfrm>
+                    <a:prstGeom prst="rect">
+                      <a:avLst/>
+                    </a:prstGeom>
+                  </pic:spPr>
+                </pic:pic>
+              </a:graphicData>
+            </a:graphic>
+            <wp14:sizeRelH relativeFrom="page">
+              <wp14:pctWidth>0</wp14:pctWidth>
+            </wp14:sizeRelH>
+            <wp14:sizeRelV relativeFrom="page">
+              <wp14:pctHeight>0</wp14:pctHeight>
+            </wp14:sizeRelV>
+          </wp:anchor>
+        </w:drawing>
+      </w:r>
+    </w:p>
+    <w:p>
+      <w:pPr>
+        <w:pStyle w:val="ListParagraph"/>
+        <w:ind w:left="2160"/>
+      </w:pPr>
+      <w:r>
+        <w:rPr>
+          <w:noProof/>
+        </w:rPr>
+        <w:drawing>
+          <wp:anchor distT="0" distB="0" distL="114300" distR="114300" simplePos="0" relativeHeight="251725824" behindDoc="0" locked="0" layoutInCell="1" allowOverlap="1" wp14:anchorId="07BD6822" wp14:editId="1A56F879">
+            <wp:simplePos x="0" y="0"/>
+            <wp:positionH relativeFrom="column">
+              <wp:posOffset>432435</wp:posOffset>
+            </wp:positionH>
+            <wp:positionV relativeFrom="paragraph">
+              <wp:posOffset>2299970</wp:posOffset>
+            </wp:positionV>
+            <wp:extent cx="5989320" cy="2212340"/>
+            <wp:effectExtent l="0" t="0" r="5080" b="0"/>
+            <wp:wrapSquare wrapText="bothSides"/>
+            <wp:docPr id="2" name="Picture 2" descr="Graphical user interface, chart&#10;&#10;Description automatically generated"/>
+            <wp:cNvGraphicFramePr>
+              <a:graphicFrameLocks xmlns:a="http://schemas.openxmlformats.org/drawingml/2006/main"/>
+            </wp:cNvGraphicFramePr>
+            <a:graphic xmlns:a="http://schemas.openxmlformats.org/drawingml/2006/main">
+              <a:graphicData uri="http://schemas.openxmlformats.org/drawingml/2006/picture">
+                <pic:pic xmlns:pic="http://schemas.openxmlformats.org/drawingml/2006/picture">
+                  <pic:nvPicPr>
+                    <pic:cNvPr id="2" name="Picture 2" descr="Graphical user interface, chart&#10;&#10;Description automatically generated"/>
+                    <pic:cNvPicPr/>
+                  </pic:nvPicPr>
+                  <pic:blipFill>
+                    <a:blip r:embed="rId24" cstate="print">
+                      <a:extLst>
+                        <a:ext uri="{28A0092B-C50C-407E-A947-70E740481C1C}">
+                          <a14:useLocalDpi xmlns:a14="http://schemas.microsoft.com/office/drawing/2010/main" val="0"/>
+                        </a:ext>
+                      </a:extLst>
+                    </a:blip>
+                    <a:stretch>
+                      <a:fillRect/>
+                    </a:stretch>
+                  </pic:blipFill>
+                  <pic:spPr>
+                    <a:xfrm>
+                      <a:off x="0" y="0"/>
+                      <a:ext cx="5989320" cy="2212340"/>
+                    </a:xfrm>
+                    <a:prstGeom prst="rect">
+                      <a:avLst/>
+                    </a:prstGeom>
+                  </pic:spPr>
+                </pic:pic>
+              </a:graphicData>
+            </a:graphic>
+            <wp14:sizeRelH relativeFrom="page">
+              <wp14:pctWidth>0</wp14:pctWidth>
+            </wp14:sizeRelH>
+            <wp14:sizeRelV relativeFrom="page">
+              <wp14:pctHeight>0</wp14:pctHeight>
+            </wp14:sizeRelV>
+          </wp:anchor>
+        </w:drawing>
+      </w:r>
+      <w:r>
+        <w:rPr>
+          <w:noProof/>
+        </w:rPr>
+        <w:drawing>
+          <wp:anchor distT="0" distB="0" distL="114300" distR="114300" simplePos="0" relativeHeight="251726848" behindDoc="0" locked="0" layoutInCell="1" allowOverlap="1" wp14:anchorId="31966D61" wp14:editId="39716D14">
+            <wp:simplePos x="0" y="0"/>
+            <wp:positionH relativeFrom="column">
+              <wp:posOffset>377190</wp:posOffset>
+            </wp:positionH>
+            <wp:positionV relativeFrom="paragraph">
+              <wp:posOffset>363</wp:posOffset>
+            </wp:positionV>
+            <wp:extent cx="5993703" cy="2212848"/>
+            <wp:effectExtent l="0" t="0" r="1270" b="0"/>
+            <wp:wrapSquare wrapText="bothSides"/>
+            <wp:docPr id="3" name="Picture 3" descr="Chart, line chart&#10;&#10;Description automatically generated"/>
+            <wp:cNvGraphicFramePr>
+              <a:graphicFrameLocks xmlns:a="http://schemas.openxmlformats.org/drawingml/2006/main" noChangeAspect="1"/>
+            </wp:cNvGraphicFramePr>
+            <a:graphic xmlns:a="http://schemas.openxmlformats.org/drawingml/2006/main">
+              <a:graphicData uri="http://schemas.openxmlformats.org/drawingml/2006/picture">
+                <pic:pic xmlns:pic="http://schemas.openxmlformats.org/drawingml/2006/picture">
+                  <pic:nvPicPr>
+                    <pic:cNvPr id="3" name="Picture 3" descr="Chart, line chart&#10;&#10;Description automatically generated"/>
+                    <pic:cNvPicPr/>
+                  </pic:nvPicPr>
+                  <pic:blipFill>
+                    <a:blip r:embed="rId25" cstate="print">
+                      <a:extLst>
+                        <a:ext uri="{28A0092B-C50C-407E-A947-70E740481C1C}">
+                          <a14:useLocalDpi xmlns:a14="http://schemas.microsoft.com/office/drawing/2010/main" val="0"/>
+                        </a:ext>
+                      </a:extLst>
+                    </a:blip>
+                    <a:stretch>
+                      <a:fillRect/>
+                    </a:stretch>
+                  </pic:blipFill>
+                  <pic:spPr>
+                    <a:xfrm>
+                      <a:off x="0" y="0"/>
+                      <a:ext cx="5993703" cy="2212848"/>
+                    </a:xfrm>
+                    <a:prstGeom prst="rect">
+                      <a:avLst/>
+                    </a:prstGeom>
+                  </pic:spPr>
+                </pic:pic>
+              </a:graphicData>
+            </a:graphic>
+            <wp14:sizeRelH relativeFrom="page">
+              <wp14:pctWidth>0</wp14:pctWidth>
+            </wp14:sizeRelH>
+            <wp14:sizeRelV relativeFrom="page">
+              <wp14:pctHeight>0</wp14:pctHeight>
+            </wp14:sizeRelV>
+          </wp:anchor>
+        </w:drawing>
       </w:r>
     </w:p>
     <w:p>
@@ -3885,6 +4122,7 @@
         <w:rPr>
           <w:noProof/>
         </w:rPr>
+        <w:lastRenderedPageBreak/>
         <w:drawing>
           <wp:anchor distT="0" distB="0" distL="114300" distR="114300" simplePos="0" relativeHeight="251658240" behindDoc="0" locked="0" layoutInCell="1" allowOverlap="1" wp14:anchorId="588D13DD" wp14:editId="615597CD">
             <wp:simplePos x="0" y="0"/>
@@ -3909,7 +4147,7 @@
                     <pic:cNvPicPr/>
                   </pic:nvPicPr>
                   <pic:blipFill>
-                    <a:blip r:embed="rId23" cstate="print">
+                    <a:blip r:embed="rId26" cstate="print">
                       <a:extLst>
                         <a:ext uri="{28A0092B-C50C-407E-A947-70E740481C1C}">
                           <a14:useLocalDpi xmlns:a14="http://schemas.microsoft.com/office/drawing/2010/main" val="0"/>
@@ -3942,6 +4180,9 @@
         </w:drawing>
       </w:r>
       <w:r>
+        <w:rPr>
+          <w:noProof/>
+        </w:rPr>
         <w:drawing>
           <wp:anchor distT="0" distB="0" distL="114300" distR="114300" simplePos="0" relativeHeight="251664384" behindDoc="0" locked="0" layoutInCell="1" allowOverlap="1" wp14:anchorId="326EB41D" wp14:editId="7CD140AC">
             <wp:simplePos x="0" y="0"/>
@@ -3966,7 +4207,7 @@
                     <pic:cNvPicPr/>
                   </pic:nvPicPr>
                   <pic:blipFill>
-                    <a:blip r:embed="rId24">
+                    <a:blip r:embed="rId27">
                       <a:extLst>
                         <a:ext uri="{28A0092B-C50C-407E-A947-70E740481C1C}">
                           <a14:useLocalDpi xmlns:a14="http://schemas.microsoft.com/office/drawing/2010/main" val="0"/>
@@ -4173,7 +4414,7 @@
                     <pic:cNvPicPr/>
                   </pic:nvPicPr>
                   <pic:blipFill>
-                    <a:blip r:embed="rId25" cstate="print">
+                    <a:blip r:embed="rId28" cstate="print">
                       <a:extLst>
                         <a:ext uri="{28A0092B-C50C-407E-A947-70E740481C1C}">
                           <a14:useLocalDpi xmlns:a14="http://schemas.microsoft.com/office/drawing/2010/main" val="0"/>
@@ -4235,7 +4476,7 @@
                     <pic:cNvPicPr/>
                   </pic:nvPicPr>
                   <pic:blipFill>
-                    <a:blip r:embed="rId26" cstate="print">
+                    <a:blip r:embed="rId29" cstate="print">
                       <a:extLst>
                         <a:ext uri="{28A0092B-C50C-407E-A947-70E740481C1C}">
                           <a14:useLocalDpi xmlns:a14="http://schemas.microsoft.com/office/drawing/2010/main" val="0"/>
@@ -4278,6 +4519,9 @@
         </w:rPr>
       </w:pPr>
       <w:r>
+        <w:rPr>
+          <w:noProof/>
+        </w:rPr>
         <w:drawing>
           <wp:anchor distT="0" distB="0" distL="114300" distR="114300" simplePos="0" relativeHeight="251696128" behindDoc="0" locked="0" layoutInCell="1" allowOverlap="1" wp14:anchorId="42EFC605" wp14:editId="286EF6B4">
             <wp:simplePos x="0" y="0"/>
@@ -4503,7 +4747,7 @@
           <w:noProof/>
         </w:rPr>
         <w:drawing>
-          <wp:anchor distT="0" distB="0" distL="114300" distR="114300" simplePos="0" relativeHeight="251684864" behindDoc="0" locked="0" layoutInCell="1" allowOverlap="1" wp14:anchorId="2619449E" wp14:editId="59B13CD4">
+          <wp:anchor distT="0" distB="0" distL="114300" distR="114300" simplePos="0" relativeHeight="251684864" behindDoc="0" locked="0" layoutInCell="1" allowOverlap="1" wp14:anchorId="2619449E" wp14:editId="7751C002">
             <wp:simplePos x="0" y="0"/>
             <wp:positionH relativeFrom="column">
               <wp:posOffset>4237083</wp:posOffset>
@@ -4526,7 +4770,7 @@
                     <pic:cNvPicPr/>
                   </pic:nvPicPr>
                   <pic:blipFill>
-                    <a:blip r:embed="rId27" cstate="print">
+                    <a:blip r:embed="rId30" cstate="print">
                       <a:extLst>
                         <a:ext uri="{28A0092B-C50C-407E-A947-70E740481C1C}">
                           <a14:useLocalDpi xmlns:a14="http://schemas.microsoft.com/office/drawing/2010/main" val="0"/>
@@ -4559,8 +4803,11 @@
         </w:drawing>
       </w:r>
       <w:r>
+        <w:rPr>
+          <w:noProof/>
+        </w:rPr>
         <w:drawing>
-          <wp:anchor distT="0" distB="0" distL="114300" distR="114300" simplePos="0" relativeHeight="251683840" behindDoc="0" locked="0" layoutInCell="1" allowOverlap="1" wp14:anchorId="07FB08A0" wp14:editId="7F38216D">
+          <wp:anchor distT="0" distB="0" distL="114300" distR="114300" simplePos="0" relativeHeight="251683840" behindDoc="0" locked="0" layoutInCell="1" allowOverlap="1" wp14:anchorId="07FB08A0" wp14:editId="0FCA528D">
             <wp:simplePos x="0" y="0"/>
             <wp:positionH relativeFrom="column">
               <wp:posOffset>1828256</wp:posOffset>
@@ -4583,7 +4830,7 @@
                     <pic:cNvPicPr/>
                   </pic:nvPicPr>
                   <pic:blipFill>
-                    <a:blip r:embed="rId28" cstate="print">
+                    <a:blip r:embed="rId31" cstate="print">
                       <a:extLst>
                         <a:ext uri="{28A0092B-C50C-407E-A947-70E740481C1C}">
                           <a14:useLocalDpi xmlns:a14="http://schemas.microsoft.com/office/drawing/2010/main" val="0"/>
@@ -4643,7 +4890,7 @@
                     <pic:cNvPicPr/>
                   </pic:nvPicPr>
                   <pic:blipFill>
-                    <a:blip r:embed="rId29" cstate="print">
+                    <a:blip r:embed="rId32" cstate="print">
                       <a:extLst>
                         <a:ext uri="{28A0092B-C50C-407E-A947-70E740481C1C}">
                           <a14:useLocalDpi xmlns:a14="http://schemas.microsoft.com/office/drawing/2010/main" val="0"/>
@@ -4694,7 +4941,6 @@
         </w:numPr>
       </w:pPr>
       <w:r>
-        <w:lastRenderedPageBreak/>
         <w:t>Quarterly:</w:t>
       </w:r>
     </w:p>
@@ -4709,6 +4955,7 @@
           <w:sz w:val="18"/>
           <w:szCs w:val="18"/>
         </w:rPr>
+        <w:lastRenderedPageBreak/>
         <w:t>Best results with lr_type=constant, learning rate=0.1 and 500 max iter ==&gt; measure=0.63</w:t>
       </w:r>
     </w:p>
@@ -4771,7 +5018,7 @@
                     <pic:cNvPicPr/>
                   </pic:nvPicPr>
                   <pic:blipFill>
-                    <a:blip r:embed="rId30" cstate="print">
+                    <a:blip r:embed="rId33" cstate="print">
                       <a:extLst>
                         <a:ext uri="{28A0092B-C50C-407E-A947-70E740481C1C}">
                           <a14:useLocalDpi xmlns:a14="http://schemas.microsoft.com/office/drawing/2010/main" val="0"/>
@@ -4831,7 +5078,7 @@
                     <pic:cNvPicPr/>
                   </pic:nvPicPr>
                   <pic:blipFill>
-                    <a:blip r:embed="rId31" cstate="print">
+                    <a:blip r:embed="rId34" cstate="print">
                       <a:extLst>
                         <a:ext uri="{28A0092B-C50C-407E-A947-70E740481C1C}">
                           <a14:useLocalDpi xmlns:a14="http://schemas.microsoft.com/office/drawing/2010/main" val="0"/>
@@ -4864,6 +5111,9 @@
         </w:drawing>
       </w:r>
       <w:r>
+        <w:rPr>
+          <w:noProof/>
+        </w:rPr>
         <w:drawing>
           <wp:anchor distT="0" distB="0" distL="114300" distR="114300" simplePos="0" relativeHeight="251687936" behindDoc="0" locked="0" layoutInCell="1" allowOverlap="1" wp14:anchorId="784A9A18" wp14:editId="48EA5AE6">
             <wp:simplePos x="0" y="0"/>
@@ -4888,7 +5138,7 @@
                     <pic:cNvPicPr/>
                   </pic:nvPicPr>
                   <pic:blipFill>
-                    <a:blip r:embed="rId32" cstate="print">
+                    <a:blip r:embed="rId35" cstate="print">
                       <a:extLst>
                         <a:ext uri="{28A0092B-C50C-407E-A947-70E740481C1C}">
                           <a14:useLocalDpi xmlns:a14="http://schemas.microsoft.com/office/drawing/2010/main" val="0"/>
@@ -5033,7 +5283,7 @@
                     <pic:cNvPicPr/>
                   </pic:nvPicPr>
                   <pic:blipFill>
-                    <a:blip r:embed="rId33" cstate="print">
+                    <a:blip r:embed="rId36" cstate="print">
                       <a:extLst>
                         <a:ext uri="{28A0092B-C50C-407E-A947-70E740481C1C}">
                           <a14:useLocalDpi xmlns:a14="http://schemas.microsoft.com/office/drawing/2010/main" val="0"/>
@@ -5104,7 +5354,7 @@
                     <pic:cNvPicPr/>
                   </pic:nvPicPr>
                   <pic:blipFill>
-                    <a:blip r:embed="rId34" cstate="print">
+                    <a:blip r:embed="rId37" cstate="print">
                       <a:extLst>
                         <a:ext uri="{28A0092B-C50C-407E-A947-70E740481C1C}">
                           <a14:useLocalDpi xmlns:a14="http://schemas.microsoft.com/office/drawing/2010/main" val="0"/>
@@ -5137,6 +5387,9 @@
         </w:drawing>
       </w:r>
       <w:r>
+        <w:rPr>
+          <w:noProof/>
+        </w:rPr>
         <w:drawing>
           <wp:anchor distT="0" distB="0" distL="114300" distR="114300" simplePos="0" relativeHeight="251688960" behindDoc="0" locked="0" layoutInCell="1" allowOverlap="1" wp14:anchorId="7ABC9FA0" wp14:editId="64D9BD11">
             <wp:simplePos x="0" y="0"/>
@@ -5161,7 +5414,7 @@
                     <pic:cNvPicPr/>
                   </pic:nvPicPr>
                   <pic:blipFill>
-                    <a:blip r:embed="rId35">
+                    <a:blip r:embed="rId38">
                       <a:extLst>
                         <a:ext uri="{28A0092B-C50C-407E-A947-70E740481C1C}">
                           <a14:useLocalDpi xmlns:a14="http://schemas.microsoft.com/office/drawing/2010/main" val="0"/>
@@ -5287,6 +5540,9 @@
     </w:p>
     <w:p>
       <w:r>
+        <w:rPr>
+          <w:noProof/>
+        </w:rPr>
         <w:drawing>
           <wp:anchor distT="0" distB="0" distL="114300" distR="114300" simplePos="0" relativeHeight="251700224" behindDoc="0" locked="0" layoutInCell="1" allowOverlap="1" wp14:anchorId="331B6924" wp14:editId="044D4DC7">
             <wp:simplePos x="0" y="0"/>
@@ -5633,7 +5889,7 @@
                     <pic:cNvPicPr/>
                   </pic:nvPicPr>
                   <pic:blipFill>
-                    <a:blip r:embed="rId36" cstate="print">
+                    <a:blip r:embed="rId39" cstate="print">
                       <a:extLst>
                         <a:ext uri="{28A0092B-C50C-407E-A947-70E740481C1C}">
                           <a14:useLocalDpi xmlns:a14="http://schemas.microsoft.com/office/drawing/2010/main" val="0"/>
@@ -5678,6 +5934,9 @@
         </w:rPr>
       </w:pPr>
       <w:r>
+        <w:rPr>
+          <w:noProof/>
+        </w:rPr>
         <w:drawing>
           <wp:anchor distT="0" distB="0" distL="114300" distR="114300" simplePos="0" relativeHeight="251706368" behindDoc="0" locked="0" layoutInCell="1" allowOverlap="1" wp14:anchorId="250E98D3" wp14:editId="34F9AB14">
             <wp:simplePos x="0" y="0"/>
@@ -5702,7 +5961,7 @@
                     <pic:cNvPicPr/>
                   </pic:nvPicPr>
                   <pic:blipFill>
-                    <a:blip r:embed="rId37">
+                    <a:blip r:embed="rId40">
                       <a:extLst>
                         <a:ext uri="{28A0092B-C50C-407E-A947-70E740481C1C}">
                           <a14:useLocalDpi xmlns:a14="http://schemas.microsoft.com/office/drawing/2010/main" val="0"/>
@@ -5762,7 +6021,7 @@
                     <pic:cNvPicPr/>
                   </pic:nvPicPr>
                   <pic:blipFill>
-                    <a:blip r:embed="rId38" cstate="print">
+                    <a:blip r:embed="rId41" cstate="print">
                       <a:extLst>
                         <a:ext uri="{28A0092B-C50C-407E-A947-70E740481C1C}">
                           <a14:useLocalDpi xmlns:a14="http://schemas.microsoft.com/office/drawing/2010/main" val="0"/>
@@ -5886,6 +6145,9 @@
     </w:p>
     <w:p>
       <w:r>
+        <w:rPr>
+          <w:noProof/>
+        </w:rPr>
         <w:drawing>
           <wp:anchor distT="0" distB="0" distL="114300" distR="114300" simplePos="0" relativeHeight="251709440" behindDoc="0" locked="0" layoutInCell="1" allowOverlap="1" wp14:anchorId="554CEFE1" wp14:editId="071865F7">
             <wp:simplePos x="0" y="0"/>
@@ -5910,7 +6172,7 @@
                     <pic:cNvPicPr/>
                   </pic:nvPicPr>
                   <pic:blipFill>
-                    <a:blip r:embed="rId39">
+                    <a:blip r:embed="rId42">
                       <a:extLst>
                         <a:ext uri="{28A0092B-C50C-407E-A947-70E740481C1C}">
                           <a14:useLocalDpi xmlns:a14="http://schemas.microsoft.com/office/drawing/2010/main" val="0"/>
@@ -5970,7 +6232,7 @@
                     <pic:cNvPicPr/>
                   </pic:nvPicPr>
                   <pic:blipFill>
-                    <a:blip r:embed="rId40" cstate="print">
+                    <a:blip r:embed="rId43" cstate="print">
                       <a:extLst>
                         <a:ext uri="{28A0092B-C50C-407E-A947-70E740481C1C}">
                           <a14:useLocalDpi xmlns:a14="http://schemas.microsoft.com/office/drawing/2010/main" val="0"/>
@@ -6030,7 +6292,7 @@
                     <pic:cNvPicPr/>
                   </pic:nvPicPr>
                   <pic:blipFill>
-                    <a:blip r:embed="rId41" cstate="print">
+                    <a:blip r:embed="rId44" cstate="print">
                       <a:extLst>
                         <a:ext uri="{28A0092B-C50C-407E-A947-70E740481C1C}">
                           <a14:useLocalDpi xmlns:a14="http://schemas.microsoft.com/office/drawing/2010/main" val="0"/>
@@ -6178,6 +6440,9 @@
         <w:pStyle w:val="ListParagraph"/>
       </w:pPr>
       <w:r>
+        <w:rPr>
+          <w:noProof/>
+        </w:rPr>
         <w:lastRenderedPageBreak/>
         <w:drawing>
           <wp:anchor distT="0" distB="0" distL="114300" distR="114300" simplePos="0" relativeHeight="251713536" behindDoc="0" locked="0" layoutInCell="1" allowOverlap="1" wp14:anchorId="0854B646" wp14:editId="5F8F9DBF">
@@ -6203,7 +6468,7 @@
                     <pic:cNvPicPr/>
                   </pic:nvPicPr>
                   <pic:blipFill>
-                    <a:blip r:embed="rId42">
+                    <a:blip r:embed="rId45">
                       <a:extLst>
                         <a:ext uri="{28A0092B-C50C-407E-A947-70E740481C1C}">
                           <a14:useLocalDpi xmlns:a14="http://schemas.microsoft.com/office/drawing/2010/main" val="0"/>
@@ -6301,6 +6566,9 @@
         <w:pStyle w:val="ListParagraph"/>
       </w:pPr>
       <w:r>
+        <w:rPr>
+          <w:noProof/>
+        </w:rPr>
         <w:drawing>
           <wp:anchor distT="0" distB="0" distL="114300" distR="114300" simplePos="0" relativeHeight="251714560" behindDoc="0" locked="0" layoutInCell="1" allowOverlap="1" wp14:anchorId="446AF55D" wp14:editId="026927E9">
             <wp:simplePos x="0" y="0"/>
@@ -6596,6 +6864,9 @@
         </w:rPr>
       </w:pPr>
       <w:r>
+        <w:rPr>
+          <w:noProof/>
+        </w:rPr>
         <w:drawing>
           <wp:anchor distT="0" distB="0" distL="114300" distR="114300" simplePos="0" relativeHeight="251716608" behindDoc="0" locked="0" layoutInCell="1" allowOverlap="1" wp14:anchorId="62CA24A9" wp14:editId="3BED0797">
             <wp:simplePos x="0" y="0"/>
@@ -6620,7 +6891,7 @@
                     <pic:cNvPicPr/>
                   </pic:nvPicPr>
                   <pic:blipFill>
-                    <a:blip r:embed="rId43">
+                    <a:blip r:embed="rId46">
                       <a:extLst>
                         <a:ext uri="{28A0092B-C50C-407E-A947-70E740481C1C}">
                           <a14:useLocalDpi xmlns:a14="http://schemas.microsoft.com/office/drawing/2010/main" val="0"/>
@@ -6654,6 +6925,7 @@
       </w:r>
       <w:r>
         <w:rPr>
+          <w:noProof/>
           <w:u w:val="single"/>
         </w:rPr>
         <w:drawing>
@@ -6985,6 +7257,7 @@
       </w:pPr>
       <w:r>
         <w:rPr>
+          <w:noProof/>
           <w:u w:val="single"/>
         </w:rPr>
         <w:drawing>
@@ -7054,6 +7327,7 @@
       </w:pPr>
       <w:r>
         <w:rPr>
+          <w:noProof/>
           <w:u w:val="single"/>
         </w:rPr>
         <w:drawing>
@@ -7080,7 +7354,7 @@
                     <pic:cNvPicPr/>
                   </pic:nvPicPr>
                   <pic:blipFill>
-                    <a:blip r:embed="rId44">
+                    <a:blip r:embed="rId47">
                       <a:extLst>
                         <a:ext uri="{28A0092B-C50C-407E-A947-70E740481C1C}">
                           <a14:useLocalDpi xmlns:a14="http://schemas.microsoft.com/office/drawing/2010/main" val="0"/>
@@ -7273,6 +7547,7 @@
       </w:pPr>
       <w:r>
         <w:rPr>
+          <w:noProof/>
           <w:u w:val="single"/>
         </w:rPr>
         <w:lastRenderedPageBreak/>
@@ -7300,7 +7575,7 @@
                     <pic:cNvPicPr/>
                   </pic:nvPicPr>
                   <pic:blipFill>
-                    <a:blip r:embed="rId45">
+                    <a:blip r:embed="rId48">
                       <a:extLst>
                         <a:ext uri="{28A0092B-C50C-407E-A947-70E740481C1C}">
                           <a14:useLocalDpi xmlns:a14="http://schemas.microsoft.com/office/drawing/2010/main" val="0"/>
@@ -7334,6 +7609,7 @@
       </w:r>
       <w:r>
         <w:rPr>
+          <w:noProof/>
           <w:u w:val="single"/>
         </w:rPr>
         <w:drawing>
@@ -7360,7 +7636,7 @@
                     <pic:cNvPicPr/>
                   </pic:nvPicPr>
                   <pic:blipFill>
-                    <a:blip r:embed="rId46">
+                    <a:blip r:embed="rId49">
                       <a:extLst>
                         <a:ext uri="{28A0092B-C50C-407E-A947-70E740481C1C}">
                           <a14:useLocalDpi xmlns:a14="http://schemas.microsoft.com/office/drawing/2010/main" val="0"/>
@@ -9821,7 +10097,7 @@
         <w:rFonts w:asciiTheme="minorHAnsi" w:eastAsiaTheme="minorHAnsi" w:hAnsiTheme="minorHAnsi" w:cstheme="minorBidi"/>
         <w:sz w:val="24"/>
         <w:szCs w:val="24"/>
-        <w:lang w:val="en-PT" w:eastAsia="en-US" w:bidi="ar-SA"/>
+        <w:lang w:eastAsia="en-US" w:bidi="ar-SA"/>
       </w:rPr>
     </w:rPrDefault>
     <w:pPrDefault/>

</xml_diff>